<commit_message>
manual de actualizacion 20240305
</commit_message>
<xml_diff>
--- a/Manual de Actulizacion.docx
+++ b/Manual de Actulizacion.docx
@@ -1,6 +1,6 @@
 
 <file path=word/document.xml><?xml version="1.0" encoding="utf-8"?>
-<w:document xmlns:wpc="http://schemas.microsoft.com/office/word/2010/wordprocessingCanvas" xmlns:cx="http://schemas.microsoft.com/office/drawing/2014/chartex" xmlns:cx1="http://schemas.microsoft.com/office/drawing/2015/9/8/chartex" xmlns:cx2="http://schemas.microsoft.com/office/drawing/2015/10/21/chartex" xmlns:cx3="http://schemas.microsoft.com/office/drawing/2016/5/9/chartex" xmlns:cx4="http://schemas.microsoft.com/office/drawing/2016/5/10/chartex" xmlns:cx5="http://schemas.microsoft.com/office/drawing/2016/5/11/chartex" xmlns:cx6="http://schemas.microsoft.com/office/drawing/2016/5/12/chartex" xmlns:cx7="http://schemas.microsoft.com/office/drawing/2016/5/13/chartex" xmlns:cx8="http://schemas.microsoft.com/office/drawing/2016/5/14/chartex" xmlns:mc="http://schemas.openxmlformats.org/markup-compatibility/2006" xmlns:aink="http://schemas.microsoft.com/office/drawing/2016/ink" xmlns:am3d="http://schemas.microsoft.com/office/drawing/2017/model3d" xmlns:o="urn:schemas-microsoft-com:office:office" xmlns:oel="http://schemas.microsoft.com/office/2019/extlst" xmlns:r="http://schemas.openxmlformats.org/officeDocument/2006/relationships" xmlns:m="http://schemas.openxmlformats.org/officeDocument/2006/math" xmlns:v="urn:schemas-microsoft-com:vml" xmlns:wp14="http://schemas.microsoft.com/office/word/2010/wordprocessingDrawing" xmlns:wp="http://schemas.openxmlformats.org/drawingml/2006/wordprocessingDrawing" xmlns:w10="urn:schemas-microsoft-com:office:word" xmlns:w="http://schemas.openxmlformats.org/wordprocessingml/2006/main" xmlns:w14="http://schemas.microsoft.com/office/word/2010/wordml" xmlns:w15="http://schemas.microsoft.com/office/word/2012/wordml" xmlns:w16cex="http://schemas.microsoft.com/office/word/2018/wordml/cex" xmlns:w16cid="http://schemas.microsoft.com/office/word/2016/wordml/cid" xmlns:w16="http://schemas.microsoft.com/office/word/2018/wordml" xmlns:w16du="http://schemas.microsoft.com/office/word/2023/wordml/word16du" xmlns:w16sdtdh="http://schemas.microsoft.com/office/word/2020/wordml/sdtdatahash" xmlns:w16se="http://schemas.microsoft.com/office/word/2015/wordml/symex" xmlns:wpg="http://schemas.microsoft.com/office/word/2010/wordprocessingGroup" xmlns:wpi="http://schemas.microsoft.com/office/word/2010/wordprocessingInk" xmlns:wne="http://schemas.microsoft.com/office/word/2006/wordml" xmlns:wps="http://schemas.microsoft.com/office/word/2010/wordprocessingShape" mc:Ignorable="w14 w15 w16se w16cid w16 w16cex w16sdtdh wp14">
+<w:document xmlns:wpc="http://schemas.microsoft.com/office/word/2010/wordprocessingCanvas" xmlns:cx="http://schemas.microsoft.com/office/drawing/2014/chartex" xmlns:cx1="http://schemas.microsoft.com/office/drawing/2015/9/8/chartex" xmlns:cx2="http://schemas.microsoft.com/office/drawing/2015/10/21/chartex" xmlns:cx3="http://schemas.microsoft.com/office/drawing/2016/5/9/chartex" xmlns:cx4="http://schemas.microsoft.com/office/drawing/2016/5/10/chartex" xmlns:cx5="http://schemas.microsoft.com/office/drawing/2016/5/11/chartex" xmlns:cx6="http://schemas.microsoft.com/office/drawing/2016/5/12/chartex" xmlns:cx7="http://schemas.microsoft.com/office/drawing/2016/5/13/chartex" xmlns:cx8="http://schemas.microsoft.com/office/drawing/2016/5/14/chartex" xmlns:mc="http://schemas.openxmlformats.org/markup-compatibility/2006" xmlns:aink="http://schemas.microsoft.com/office/drawing/2016/ink" xmlns:am3d="http://schemas.microsoft.com/office/drawing/2017/model3d" xmlns:o="urn:schemas-microsoft-com:office:office" xmlns:oel="http://schemas.microsoft.com/office/2019/extlst" xmlns:r="http://schemas.openxmlformats.org/officeDocument/2006/relationships" xmlns:m="http://schemas.openxmlformats.org/officeDocument/2006/math" xmlns:v="urn:schemas-microsoft-com:vml" xmlns:wp14="http://schemas.microsoft.com/office/word/2010/wordprocessingDrawing" xmlns:wp="http://schemas.openxmlformats.org/drawingml/2006/wordprocessingDrawing" xmlns:w10="urn:schemas-microsoft-com:office:word" xmlns:w="http://schemas.openxmlformats.org/wordprocessingml/2006/main" xmlns:w14="http://schemas.microsoft.com/office/word/2010/wordml" xmlns:w15="http://schemas.microsoft.com/office/word/2012/wordml" xmlns:w16cex="http://schemas.microsoft.com/office/word/2018/wordml/cex" xmlns:w16cid="http://schemas.microsoft.com/office/word/2016/wordml/cid" xmlns:w16="http://schemas.microsoft.com/office/word/2018/wordml" xmlns:w16sdtdh="http://schemas.microsoft.com/office/word/2020/wordml/sdtdatahash" xmlns:w16se="http://schemas.microsoft.com/office/word/2015/wordml/symex" xmlns:wpg="http://schemas.microsoft.com/office/word/2010/wordprocessingGroup" xmlns:wpi="http://schemas.microsoft.com/office/word/2010/wordprocessingInk" xmlns:wne="http://schemas.microsoft.com/office/word/2006/wordml" xmlns:wps="http://schemas.microsoft.com/office/word/2010/wordprocessingShape" mc:Ignorable="w14 w15 w16se w16cid w16 w16cex w16sdtdh wp14">
   <w:body>
     <w:p>
       <w:pPr>
@@ -689,58 +689,186 @@
           <w:sz w:val="20"/>
           <w:szCs w:val="20"/>
         </w:rPr>
-        <w:t xml:space="preserve"> correspondientes con la nueva información y </w:t>
-      </w:r>
-      <w:r>
-        <w:rPr>
-          <w:rFonts w:ascii="Book Antiqua" w:eastAsia="Book Antiqua" w:hAnsi="Book Antiqua" w:cs="Book Antiqua"/>
-          <w:bCs/>
-          <w:color w:val="000000"/>
-          <w:sz w:val="20"/>
-          <w:szCs w:val="20"/>
-        </w:rPr>
-        <w:t>los subirán a</w:t>
-      </w:r>
-      <w:r>
-        <w:rPr>
-          <w:rFonts w:ascii="Book Antiqua" w:eastAsia="Book Antiqua" w:hAnsi="Book Antiqua" w:cs="Book Antiqua"/>
-          <w:bCs/>
-          <w:color w:val="000000"/>
-          <w:sz w:val="20"/>
-          <w:szCs w:val="20"/>
-        </w:rPr>
-        <w:t xml:space="preserve"> la subcarpeta del</w:t>
-      </w:r>
-      <w:r>
-        <w:rPr>
-          <w:rFonts w:ascii="Book Antiqua" w:eastAsia="Book Antiqua" w:hAnsi="Book Antiqua" w:cs="Book Antiqua"/>
-          <w:bCs/>
-          <w:color w:val="000000"/>
-          <w:sz w:val="20"/>
-          <w:szCs w:val="20"/>
-        </w:rPr>
-        <w:t xml:space="preserve"> Drive</w:t>
-      </w:r>
-      <w:r>
-        <w:rPr>
-          <w:rFonts w:ascii="Book Antiqua" w:eastAsia="Book Antiqua" w:hAnsi="Book Antiqua" w:cs="Book Antiqua"/>
-          <w:bCs/>
-          <w:color w:val="000000"/>
-          <w:sz w:val="20"/>
-          <w:szCs w:val="20"/>
-        </w:rPr>
-        <w:t xml:space="preserve"> (“Información Empírica/CEPED-DATA/crudo/datos”)</w:t>
-      </w:r>
-      <w:r>
-        <w:rPr>
-          <w:rFonts w:ascii="Book Antiqua" w:eastAsia="Book Antiqua" w:hAnsi="Book Antiqua" w:cs="Book Antiqua"/>
-          <w:bCs/>
-          <w:color w:val="000000"/>
-          <w:sz w:val="20"/>
-          <w:szCs w:val="20"/>
-        </w:rPr>
-        <w:t xml:space="preserve">. </w:t>
-      </w:r>
+        <w:t xml:space="preserve"> correspondientes </w:t>
+      </w:r>
+      <w:r>
+        <w:rPr>
+          <w:rFonts w:ascii="Book Antiqua" w:eastAsia="Book Antiqua" w:hAnsi="Book Antiqua" w:cs="Book Antiqua"/>
+          <w:bCs/>
+          <w:color w:val="000000"/>
+          <w:sz w:val="20"/>
+          <w:szCs w:val="20"/>
+        </w:rPr>
+        <w:t xml:space="preserve">en el repositorio (están ubicados en </w:t>
+      </w:r>
+      <w:r>
+        <w:rPr>
+          <w:rFonts w:ascii="Book Antiqua" w:eastAsia="Book Antiqua" w:hAnsi="Book Antiqua" w:cs="Book Antiqua"/>
+          <w:bCs/>
+          <w:color w:val="000000"/>
+          <w:sz w:val="20"/>
+          <w:szCs w:val="20"/>
+        </w:rPr>
+        <w:t>la carpeta “crudo/datos”</w:t>
+      </w:r>
+      <w:r>
+        <w:rPr>
+          <w:rFonts w:ascii="Book Antiqua" w:eastAsia="Book Antiqua" w:hAnsi="Book Antiqua" w:cs="Book Antiqua"/>
+          <w:bCs/>
+          <w:color w:val="000000"/>
+          <w:sz w:val="20"/>
+          <w:szCs w:val="20"/>
+        </w:rPr>
+        <w:t xml:space="preserve">). En lo ideal esto debiera hacerse con un </w:t>
+      </w:r>
+      <w:proofErr w:type="spellStart"/>
+      <w:r>
+        <w:rPr>
+          <w:rFonts w:ascii="Book Antiqua" w:eastAsia="Book Antiqua" w:hAnsi="Book Antiqua" w:cs="Book Antiqua"/>
+          <w:bCs/>
+          <w:i/>
+          <w:iCs/>
+          <w:color w:val="000000"/>
+          <w:sz w:val="20"/>
+          <w:szCs w:val="20"/>
+        </w:rPr>
+        <w:t>commit</w:t>
+      </w:r>
+      <w:proofErr w:type="spellEnd"/>
+      <w:r>
+        <w:rPr>
+          <w:rFonts w:ascii="Book Antiqua" w:eastAsia="Book Antiqua" w:hAnsi="Book Antiqua" w:cs="Book Antiqua"/>
+          <w:bCs/>
+          <w:color w:val="000000"/>
+          <w:sz w:val="20"/>
+          <w:szCs w:val="20"/>
+        </w:rPr>
+        <w:t xml:space="preserve"> desde una copia local del repositorio, pero se puede hacer</w:t>
+      </w:r>
+      <w:r>
+        <w:rPr>
+          <w:rFonts w:ascii="Book Antiqua" w:eastAsia="Book Antiqua" w:hAnsi="Book Antiqua" w:cs="Book Antiqua"/>
+          <w:bCs/>
+          <w:color w:val="000000"/>
+          <w:sz w:val="20"/>
+          <w:szCs w:val="20"/>
+        </w:rPr>
+        <w:t xml:space="preserve"> </w:t>
+      </w:r>
+      <w:r>
+        <w:rPr>
+          <w:rFonts w:ascii="Book Antiqua" w:eastAsia="Book Antiqua" w:hAnsi="Book Antiqua" w:cs="Book Antiqua"/>
+          <w:bCs/>
+          <w:color w:val="000000"/>
+          <w:sz w:val="20"/>
+          <w:szCs w:val="20"/>
+        </w:rPr>
+        <w:t>“</w:t>
+      </w:r>
+      <w:r>
+        <w:rPr>
+          <w:rFonts w:ascii="Book Antiqua" w:eastAsia="Book Antiqua" w:hAnsi="Book Antiqua" w:cs="Book Antiqua"/>
+          <w:bCs/>
+          <w:color w:val="000000"/>
+          <w:sz w:val="20"/>
+          <w:szCs w:val="20"/>
+        </w:rPr>
+        <w:t>manual</w:t>
+      </w:r>
+      <w:r>
+        <w:rPr>
+          <w:rFonts w:ascii="Book Antiqua" w:eastAsia="Book Antiqua" w:hAnsi="Book Antiqua" w:cs="Book Antiqua"/>
+          <w:bCs/>
+          <w:color w:val="000000"/>
+          <w:sz w:val="20"/>
+          <w:szCs w:val="20"/>
+        </w:rPr>
+        <w:t>mente”</w:t>
+      </w:r>
+      <w:r>
+        <w:rPr>
+          <w:rFonts w:ascii="Book Antiqua" w:eastAsia="Book Antiqua" w:hAnsi="Book Antiqua" w:cs="Book Antiqua"/>
+          <w:bCs/>
+          <w:color w:val="000000"/>
+          <w:sz w:val="20"/>
+          <w:szCs w:val="20"/>
+        </w:rPr>
+        <w:t xml:space="preserve"> descarga</w:t>
+      </w:r>
+      <w:r>
+        <w:rPr>
+          <w:rFonts w:ascii="Book Antiqua" w:eastAsia="Book Antiqua" w:hAnsi="Book Antiqua" w:cs="Book Antiqua"/>
+          <w:bCs/>
+          <w:color w:val="000000"/>
+          <w:sz w:val="20"/>
+          <w:szCs w:val="20"/>
+        </w:rPr>
+        <w:t>ndo</w:t>
+      </w:r>
+      <w:r>
+        <w:rPr>
+          <w:rFonts w:ascii="Book Antiqua" w:eastAsia="Book Antiqua" w:hAnsi="Book Antiqua" w:cs="Book Antiqua"/>
+          <w:bCs/>
+          <w:color w:val="000000"/>
+          <w:sz w:val="20"/>
+          <w:szCs w:val="20"/>
+        </w:rPr>
+        <w:t xml:space="preserve"> el archivo y </w:t>
+      </w:r>
+      <w:r>
+        <w:rPr>
+          <w:rFonts w:ascii="Book Antiqua" w:eastAsia="Book Antiqua" w:hAnsi="Book Antiqua" w:cs="Book Antiqua"/>
+          <w:bCs/>
+          <w:color w:val="000000"/>
+          <w:sz w:val="20"/>
+          <w:szCs w:val="20"/>
+        </w:rPr>
+        <w:t>volv</w:t>
+      </w:r>
+      <w:r>
+        <w:rPr>
+          <w:rFonts w:ascii="Book Antiqua" w:eastAsia="Book Antiqua" w:hAnsi="Book Antiqua" w:cs="Book Antiqua"/>
+          <w:bCs/>
+          <w:color w:val="000000"/>
+          <w:sz w:val="20"/>
+          <w:szCs w:val="20"/>
+        </w:rPr>
+        <w:t>iéndo</w:t>
+      </w:r>
+      <w:r>
+        <w:rPr>
+          <w:rFonts w:ascii="Book Antiqua" w:eastAsia="Book Antiqua" w:hAnsi="Book Antiqua" w:cs="Book Antiqua"/>
+          <w:bCs/>
+          <w:color w:val="000000"/>
+          <w:sz w:val="20"/>
+          <w:szCs w:val="20"/>
+        </w:rPr>
+        <w:t>lo</w:t>
+      </w:r>
+      <w:r>
+        <w:rPr>
+          <w:rFonts w:ascii="Book Antiqua" w:eastAsia="Book Antiqua" w:hAnsi="Book Antiqua" w:cs="Book Antiqua"/>
+          <w:bCs/>
+          <w:color w:val="000000"/>
+          <w:sz w:val="20"/>
+          <w:szCs w:val="20"/>
+        </w:rPr>
+        <w:t xml:space="preserve"> a cargar.  </w:t>
+      </w:r>
+    </w:p>
+    <w:p>
+      <w:pPr>
+        <w:spacing w:after="120" w:line="240" w:lineRule="auto"/>
+        <w:ind w:left="360"/>
+        <w:jc w:val="both"/>
+        <w:rPr>
+          <w:rFonts w:ascii="Book Antiqua" w:eastAsia="Book Antiqua" w:hAnsi="Book Antiqua" w:cs="Book Antiqua"/>
+          <w:bCs/>
+          <w:color w:val="000000"/>
+          <w:sz w:val="20"/>
+          <w:szCs w:val="20"/>
+        </w:rPr>
+      </w:pPr>
       <w:r>
         <w:rPr>
           <w:rFonts w:ascii="Book Antiqua" w:eastAsia="Book Antiqua" w:hAnsi="Book Antiqua" w:cs="Book Antiqua"/>
@@ -769,8 +897,9 @@
           <w:sz w:val="20"/>
           <w:szCs w:val="20"/>
         </w:rPr>
-        <w:t xml:space="preserve">respetar siempre el mismo </w:t>
-      </w:r>
+        <w:t xml:space="preserve">respetar siempre el </w:t>
+      </w:r>
+      <w:proofErr w:type="gramStart"/>
       <w:r>
         <w:rPr>
           <w:rFonts w:ascii="Book Antiqua" w:eastAsia="Book Antiqua" w:hAnsi="Book Antiqua" w:cs="Book Antiqua"/>
@@ -779,7 +908,7 @@
           <w:sz w:val="20"/>
           <w:szCs w:val="20"/>
         </w:rPr>
-        <w:t xml:space="preserve">nombre de archivo y el mismo </w:t>
+        <w:t xml:space="preserve">mismo </w:t>
       </w:r>
       <w:r>
         <w:rPr>
@@ -789,8 +918,19 @@
           <w:sz w:val="20"/>
           <w:szCs w:val="20"/>
         </w:rPr>
+        <w:t xml:space="preserve">nombre y el mismo </w:t>
+      </w:r>
+      <w:r>
+        <w:rPr>
+          <w:rFonts w:ascii="Book Antiqua" w:eastAsia="Book Antiqua" w:hAnsi="Book Antiqua" w:cs="Book Antiqua"/>
+          <w:b/>
+          <w:color w:val="000000"/>
+          <w:sz w:val="20"/>
+          <w:szCs w:val="20"/>
+        </w:rPr>
         <w:t>formato</w:t>
       </w:r>
+      <w:proofErr w:type="gramEnd"/>
       <w:r>
         <w:rPr>
           <w:rFonts w:ascii="Book Antiqua" w:eastAsia="Book Antiqua" w:hAnsi="Book Antiqua" w:cs="Book Antiqua"/>
@@ -809,17 +949,7 @@
           <w:sz w:val="20"/>
           <w:szCs w:val="20"/>
         </w:rPr>
-        <w:t>dentr</w:t>
-      </w:r>
-      <w:r>
-        <w:rPr>
-          <w:rFonts w:ascii="Book Antiqua" w:eastAsia="Book Antiqua" w:hAnsi="Book Antiqua" w:cs="Book Antiqua"/>
-          <w:b/>
-          <w:color w:val="000000"/>
-          <w:sz w:val="20"/>
-          <w:szCs w:val="20"/>
-        </w:rPr>
-        <w:t>o del archivo (solo agregar los datos nuevos como una fila o columna adicional según corresponda)</w:t>
+        <w:t>dentro del archivo (solo agregar los datos nuevos como una fila o columna adicional según corresponda)</w:t>
       </w:r>
     </w:p>
     <w:p>
@@ -843,59 +973,7 @@
           <w:sz w:val="20"/>
           <w:szCs w:val="20"/>
         </w:rPr>
-        <w:t xml:space="preserve">Alguien del equipo con acceso al repositorio, descargará los </w:t>
-      </w:r>
-      <w:proofErr w:type="spellStart"/>
-      <w:r>
-        <w:rPr>
-          <w:rFonts w:ascii="Book Antiqua" w:eastAsia="Book Antiqua" w:hAnsi="Book Antiqua" w:cs="Book Antiqua"/>
-          <w:bCs/>
-          <w:color w:val="000000"/>
-          <w:sz w:val="20"/>
-          <w:szCs w:val="20"/>
-        </w:rPr>
-        <w:t>excels</w:t>
-      </w:r>
-      <w:proofErr w:type="spellEnd"/>
-      <w:r>
-        <w:rPr>
-          <w:rFonts w:ascii="Book Antiqua" w:eastAsia="Book Antiqua" w:hAnsi="Book Antiqua" w:cs="Book Antiqua"/>
-          <w:bCs/>
-          <w:color w:val="000000"/>
-          <w:sz w:val="20"/>
-          <w:szCs w:val="20"/>
-        </w:rPr>
-        <w:t xml:space="preserve"> actualizados a la carpeta “crudo/datos” </w:t>
-      </w:r>
-      <w:r>
-        <w:rPr>
-          <w:rFonts w:ascii="Book Antiqua" w:eastAsia="Book Antiqua" w:hAnsi="Book Antiqua" w:cs="Book Antiqua"/>
-          <w:bCs/>
-          <w:color w:val="000000"/>
-          <w:sz w:val="20"/>
-          <w:szCs w:val="20"/>
-        </w:rPr>
-        <w:t xml:space="preserve">del repositorio </w:t>
-      </w:r>
-      <w:r>
-        <w:rPr>
-          <w:rFonts w:ascii="Book Antiqua" w:eastAsia="Book Antiqua" w:hAnsi="Book Antiqua" w:cs="Book Antiqua"/>
-          <w:bCs/>
-          <w:color w:val="000000"/>
-          <w:sz w:val="20"/>
-          <w:szCs w:val="20"/>
-        </w:rPr>
-        <w:t>y correrá un código</w:t>
-      </w:r>
-      <w:r>
-        <w:rPr>
-          <w:rFonts w:ascii="Book Antiqua" w:eastAsia="Book Antiqua" w:hAnsi="Book Antiqua" w:cs="Book Antiqua"/>
-          <w:bCs/>
-          <w:color w:val="000000"/>
-          <w:sz w:val="20"/>
-          <w:szCs w:val="20"/>
-        </w:rPr>
-        <w:t xml:space="preserve"> alojado en </w:t>
+        <w:t xml:space="preserve">Dentro de </w:t>
       </w:r>
       <w:r>
         <w:rPr>
@@ -935,17 +1013,69 @@
           <w:sz w:val="20"/>
           <w:szCs w:val="20"/>
         </w:rPr>
-        <w:t xml:space="preserve">que actualice </w:t>
-      </w:r>
-      <w:r>
-        <w:rPr>
-          <w:rFonts w:ascii="Book Antiqua" w:eastAsia="Book Antiqua" w:hAnsi="Book Antiqua" w:cs="Book Antiqua"/>
-          <w:bCs/>
-          <w:color w:val="000000"/>
-          <w:sz w:val="20"/>
-          <w:szCs w:val="20"/>
-        </w:rPr>
-        <w:t>todas las bases de datos estandarizadas</w:t>
+        <w:t>están los códigos que sirven para</w:t>
+      </w:r>
+      <w:r>
+        <w:rPr>
+          <w:rFonts w:ascii="Book Antiqua" w:eastAsia="Book Antiqua" w:hAnsi="Book Antiqua" w:cs="Book Antiqua"/>
+          <w:bCs/>
+          <w:color w:val="000000"/>
+          <w:sz w:val="20"/>
+          <w:szCs w:val="20"/>
+        </w:rPr>
+        <w:t xml:space="preserve"> </w:t>
+      </w:r>
+      <w:r>
+        <w:rPr>
+          <w:rFonts w:ascii="Book Antiqua" w:eastAsia="Book Antiqua" w:hAnsi="Book Antiqua" w:cs="Book Antiqua"/>
+          <w:bCs/>
+          <w:color w:val="000000"/>
+          <w:sz w:val="20"/>
+          <w:szCs w:val="20"/>
+        </w:rPr>
+        <w:t xml:space="preserve">actualizar </w:t>
+      </w:r>
+      <w:r>
+        <w:rPr>
+          <w:rFonts w:ascii="Book Antiqua" w:eastAsia="Book Antiqua" w:hAnsi="Book Antiqua" w:cs="Book Antiqua"/>
+          <w:bCs/>
+          <w:color w:val="000000"/>
+          <w:sz w:val="20"/>
+          <w:szCs w:val="20"/>
+        </w:rPr>
+        <w:t>las bases de datos estandarizadas</w:t>
+      </w:r>
+      <w:r>
+        <w:rPr>
+          <w:rFonts w:ascii="Book Antiqua" w:eastAsia="Book Antiqua" w:hAnsi="Book Antiqua" w:cs="Book Antiqua"/>
+          <w:bCs/>
+          <w:color w:val="000000"/>
+          <w:sz w:val="20"/>
+          <w:szCs w:val="20"/>
+        </w:rPr>
+        <w:t xml:space="preserve">. Se debe correr los </w:t>
+      </w:r>
+      <w:proofErr w:type="gramStart"/>
+      <w:r>
+        <w:rPr>
+          <w:rFonts w:ascii="Book Antiqua" w:eastAsia="Book Antiqua" w:hAnsi="Book Antiqua" w:cs="Book Antiqua"/>
+          <w:bCs/>
+          <w:color w:val="000000"/>
+          <w:sz w:val="20"/>
+          <w:szCs w:val="20"/>
+        </w:rPr>
+        <w:t>“.R</w:t>
+      </w:r>
+      <w:proofErr w:type="gramEnd"/>
+      <w:r>
+        <w:rPr>
+          <w:rFonts w:ascii="Book Antiqua" w:eastAsia="Book Antiqua" w:hAnsi="Book Antiqua" w:cs="Book Antiqua"/>
+          <w:bCs/>
+          <w:color w:val="000000"/>
+          <w:sz w:val="20"/>
+          <w:szCs w:val="20"/>
+        </w:rPr>
+        <w:t>” asociados a las series que se actualizaron y chequear que los resultados estén ok.</w:t>
       </w:r>
     </w:p>
     <w:p>
@@ -1083,7 +1213,7 @@
 </file>
 
 <file path=word/endnotes.xml><?xml version="1.0" encoding="utf-8"?>
-<w:endnotes xmlns:wpc="http://schemas.microsoft.com/office/word/2010/wordprocessingCanvas" xmlns:cx="http://schemas.microsoft.com/office/drawing/2014/chartex" xmlns:cx1="http://schemas.microsoft.com/office/drawing/2015/9/8/chartex" xmlns:cx2="http://schemas.microsoft.com/office/drawing/2015/10/21/chartex" xmlns:cx3="http://schemas.microsoft.com/office/drawing/2016/5/9/chartex" xmlns:cx4="http://schemas.microsoft.com/office/drawing/2016/5/10/chartex" xmlns:cx5="http://schemas.microsoft.com/office/drawing/2016/5/11/chartex" xmlns:cx6="http://schemas.microsoft.com/office/drawing/2016/5/12/chartex" xmlns:cx7="http://schemas.microsoft.com/office/drawing/2016/5/13/chartex" xmlns:cx8="http://schemas.microsoft.com/office/drawing/2016/5/14/chartex" xmlns:mc="http://schemas.openxmlformats.org/markup-compatibility/2006" xmlns:aink="http://schemas.microsoft.com/office/drawing/2016/ink" xmlns:am3d="http://schemas.microsoft.com/office/drawing/2017/model3d" xmlns:o="urn:schemas-microsoft-com:office:office" xmlns:oel="http://schemas.microsoft.com/office/2019/extlst" xmlns:r="http://schemas.openxmlformats.org/officeDocument/2006/relationships" xmlns:m="http://schemas.openxmlformats.org/officeDocument/2006/math" xmlns:v="urn:schemas-microsoft-com:vml" xmlns:wp14="http://schemas.microsoft.com/office/word/2010/wordprocessingDrawing" xmlns:wp="http://schemas.openxmlformats.org/drawingml/2006/wordprocessingDrawing" xmlns:w10="urn:schemas-microsoft-com:office:word" xmlns:w="http://schemas.openxmlformats.org/wordprocessingml/2006/main" xmlns:w14="http://schemas.microsoft.com/office/word/2010/wordml" xmlns:w15="http://schemas.microsoft.com/office/word/2012/wordml" xmlns:w16cex="http://schemas.microsoft.com/office/word/2018/wordml/cex" xmlns:w16cid="http://schemas.microsoft.com/office/word/2016/wordml/cid" xmlns:w16="http://schemas.microsoft.com/office/word/2018/wordml" xmlns:w16du="http://schemas.microsoft.com/office/word/2023/wordml/word16du" xmlns:w16sdtdh="http://schemas.microsoft.com/office/word/2020/wordml/sdtdatahash" xmlns:w16se="http://schemas.microsoft.com/office/word/2015/wordml/symex" xmlns:wpg="http://schemas.microsoft.com/office/word/2010/wordprocessingGroup" xmlns:wpi="http://schemas.microsoft.com/office/word/2010/wordprocessingInk" xmlns:wne="http://schemas.microsoft.com/office/word/2006/wordml" xmlns:wps="http://schemas.microsoft.com/office/word/2010/wordprocessingShape" mc:Ignorable="w14 w15 w16se w16cid w16 w16cex w16sdtdh wp14">
+<w:endnotes xmlns:wpc="http://schemas.microsoft.com/office/word/2010/wordprocessingCanvas" xmlns:cx="http://schemas.microsoft.com/office/drawing/2014/chartex" xmlns:cx1="http://schemas.microsoft.com/office/drawing/2015/9/8/chartex" xmlns:cx2="http://schemas.microsoft.com/office/drawing/2015/10/21/chartex" xmlns:cx3="http://schemas.microsoft.com/office/drawing/2016/5/9/chartex" xmlns:cx4="http://schemas.microsoft.com/office/drawing/2016/5/10/chartex" xmlns:cx5="http://schemas.microsoft.com/office/drawing/2016/5/11/chartex" xmlns:cx6="http://schemas.microsoft.com/office/drawing/2016/5/12/chartex" xmlns:cx7="http://schemas.microsoft.com/office/drawing/2016/5/13/chartex" xmlns:cx8="http://schemas.microsoft.com/office/drawing/2016/5/14/chartex" xmlns:mc="http://schemas.openxmlformats.org/markup-compatibility/2006" xmlns:aink="http://schemas.microsoft.com/office/drawing/2016/ink" xmlns:am3d="http://schemas.microsoft.com/office/drawing/2017/model3d" xmlns:o="urn:schemas-microsoft-com:office:office" xmlns:oel="http://schemas.microsoft.com/office/2019/extlst" xmlns:r="http://schemas.openxmlformats.org/officeDocument/2006/relationships" xmlns:m="http://schemas.openxmlformats.org/officeDocument/2006/math" xmlns:v="urn:schemas-microsoft-com:vml" xmlns:wp14="http://schemas.microsoft.com/office/word/2010/wordprocessingDrawing" xmlns:wp="http://schemas.openxmlformats.org/drawingml/2006/wordprocessingDrawing" xmlns:w10="urn:schemas-microsoft-com:office:word" xmlns:w="http://schemas.openxmlformats.org/wordprocessingml/2006/main" xmlns:w14="http://schemas.microsoft.com/office/word/2010/wordml" xmlns:w15="http://schemas.microsoft.com/office/word/2012/wordml" xmlns:w16cex="http://schemas.microsoft.com/office/word/2018/wordml/cex" xmlns:w16cid="http://schemas.microsoft.com/office/word/2016/wordml/cid" xmlns:w16="http://schemas.microsoft.com/office/word/2018/wordml" xmlns:w16sdtdh="http://schemas.microsoft.com/office/word/2020/wordml/sdtdatahash" xmlns:w16se="http://schemas.microsoft.com/office/word/2015/wordml/symex" xmlns:wpg="http://schemas.microsoft.com/office/word/2010/wordprocessingGroup" xmlns:wpi="http://schemas.microsoft.com/office/word/2010/wordprocessingInk" xmlns:wne="http://schemas.microsoft.com/office/word/2006/wordml" xmlns:wps="http://schemas.microsoft.com/office/word/2010/wordprocessingShape" mc:Ignorable="w14 w15 w16se w16cid w16 w16cex w16sdtdh wp14">
   <w:endnote w:type="separator" w:id="-1">
     <w:p>
       <w:pPr>
@@ -1108,7 +1238,7 @@
 </file>
 
 <file path=word/footnotes.xml><?xml version="1.0" encoding="utf-8"?>
-<w:footnotes xmlns:wpc="http://schemas.microsoft.com/office/word/2010/wordprocessingCanvas" xmlns:cx="http://schemas.microsoft.com/office/drawing/2014/chartex" xmlns:cx1="http://schemas.microsoft.com/office/drawing/2015/9/8/chartex" xmlns:cx2="http://schemas.microsoft.com/office/drawing/2015/10/21/chartex" xmlns:cx3="http://schemas.microsoft.com/office/drawing/2016/5/9/chartex" xmlns:cx4="http://schemas.microsoft.com/office/drawing/2016/5/10/chartex" xmlns:cx5="http://schemas.microsoft.com/office/drawing/2016/5/11/chartex" xmlns:cx6="http://schemas.microsoft.com/office/drawing/2016/5/12/chartex" xmlns:cx7="http://schemas.microsoft.com/office/drawing/2016/5/13/chartex" xmlns:cx8="http://schemas.microsoft.com/office/drawing/2016/5/14/chartex" xmlns:mc="http://schemas.openxmlformats.org/markup-compatibility/2006" xmlns:aink="http://schemas.microsoft.com/office/drawing/2016/ink" xmlns:am3d="http://schemas.microsoft.com/office/drawing/2017/model3d" xmlns:o="urn:schemas-microsoft-com:office:office" xmlns:oel="http://schemas.microsoft.com/office/2019/extlst" xmlns:r="http://schemas.openxmlformats.org/officeDocument/2006/relationships" xmlns:m="http://schemas.openxmlformats.org/officeDocument/2006/math" xmlns:v="urn:schemas-microsoft-com:vml" xmlns:wp14="http://schemas.microsoft.com/office/word/2010/wordprocessingDrawing" xmlns:wp="http://schemas.openxmlformats.org/drawingml/2006/wordprocessingDrawing" xmlns:w10="urn:schemas-microsoft-com:office:word" xmlns:w="http://schemas.openxmlformats.org/wordprocessingml/2006/main" xmlns:w14="http://schemas.microsoft.com/office/word/2010/wordml" xmlns:w15="http://schemas.microsoft.com/office/word/2012/wordml" xmlns:w16cex="http://schemas.microsoft.com/office/word/2018/wordml/cex" xmlns:w16cid="http://schemas.microsoft.com/office/word/2016/wordml/cid" xmlns:w16="http://schemas.microsoft.com/office/word/2018/wordml" xmlns:w16du="http://schemas.microsoft.com/office/word/2023/wordml/word16du" xmlns:w16sdtdh="http://schemas.microsoft.com/office/word/2020/wordml/sdtdatahash" xmlns:w16se="http://schemas.microsoft.com/office/word/2015/wordml/symex" xmlns:wpg="http://schemas.microsoft.com/office/word/2010/wordprocessingGroup" xmlns:wpi="http://schemas.microsoft.com/office/word/2010/wordprocessingInk" xmlns:wne="http://schemas.microsoft.com/office/word/2006/wordml" xmlns:wps="http://schemas.microsoft.com/office/word/2010/wordprocessingShape" mc:Ignorable="w14 w15 w16se w16cid w16 w16cex w16sdtdh wp14">
+<w:footnotes xmlns:wpc="http://schemas.microsoft.com/office/word/2010/wordprocessingCanvas" xmlns:cx="http://schemas.microsoft.com/office/drawing/2014/chartex" xmlns:cx1="http://schemas.microsoft.com/office/drawing/2015/9/8/chartex" xmlns:cx2="http://schemas.microsoft.com/office/drawing/2015/10/21/chartex" xmlns:cx3="http://schemas.microsoft.com/office/drawing/2016/5/9/chartex" xmlns:cx4="http://schemas.microsoft.com/office/drawing/2016/5/10/chartex" xmlns:cx5="http://schemas.microsoft.com/office/drawing/2016/5/11/chartex" xmlns:cx6="http://schemas.microsoft.com/office/drawing/2016/5/12/chartex" xmlns:cx7="http://schemas.microsoft.com/office/drawing/2016/5/13/chartex" xmlns:cx8="http://schemas.microsoft.com/office/drawing/2016/5/14/chartex" xmlns:mc="http://schemas.openxmlformats.org/markup-compatibility/2006" xmlns:aink="http://schemas.microsoft.com/office/drawing/2016/ink" xmlns:am3d="http://schemas.microsoft.com/office/drawing/2017/model3d" xmlns:o="urn:schemas-microsoft-com:office:office" xmlns:oel="http://schemas.microsoft.com/office/2019/extlst" xmlns:r="http://schemas.openxmlformats.org/officeDocument/2006/relationships" xmlns:m="http://schemas.openxmlformats.org/officeDocument/2006/math" xmlns:v="urn:schemas-microsoft-com:vml" xmlns:wp14="http://schemas.microsoft.com/office/word/2010/wordprocessingDrawing" xmlns:wp="http://schemas.openxmlformats.org/drawingml/2006/wordprocessingDrawing" xmlns:w10="urn:schemas-microsoft-com:office:word" xmlns:w="http://schemas.openxmlformats.org/wordprocessingml/2006/main" xmlns:w14="http://schemas.microsoft.com/office/word/2010/wordml" xmlns:w15="http://schemas.microsoft.com/office/word/2012/wordml" xmlns:w16cex="http://schemas.microsoft.com/office/word/2018/wordml/cex" xmlns:w16cid="http://schemas.microsoft.com/office/word/2016/wordml/cid" xmlns:w16="http://schemas.microsoft.com/office/word/2018/wordml" xmlns:w16sdtdh="http://schemas.microsoft.com/office/word/2020/wordml/sdtdatahash" xmlns:w16se="http://schemas.microsoft.com/office/word/2015/wordml/symex" xmlns:wpg="http://schemas.microsoft.com/office/word/2010/wordprocessingGroup" xmlns:wpi="http://schemas.microsoft.com/office/word/2010/wordprocessingInk" xmlns:wne="http://schemas.microsoft.com/office/word/2006/wordml" xmlns:wps="http://schemas.microsoft.com/office/word/2010/wordprocessingShape" mc:Ignorable="w14 w15 w16se w16cid w16 w16cex w16sdtdh wp14">
   <w:footnote w:type="separator" w:id="-1">
     <w:p>
       <w:pPr>
@@ -1133,7 +1263,7 @@
 </file>
 
 <file path=word/numbering.xml><?xml version="1.0" encoding="utf-8"?>
-<w:numbering xmlns:wpc="http://schemas.microsoft.com/office/word/2010/wordprocessingCanvas" xmlns:cx="http://schemas.microsoft.com/office/drawing/2014/chartex" xmlns:cx1="http://schemas.microsoft.com/office/drawing/2015/9/8/chartex" xmlns:cx2="http://schemas.microsoft.com/office/drawing/2015/10/21/chartex" xmlns:cx3="http://schemas.microsoft.com/office/drawing/2016/5/9/chartex" xmlns:cx4="http://schemas.microsoft.com/office/drawing/2016/5/10/chartex" xmlns:cx5="http://schemas.microsoft.com/office/drawing/2016/5/11/chartex" xmlns:cx6="http://schemas.microsoft.com/office/drawing/2016/5/12/chartex" xmlns:cx7="http://schemas.microsoft.com/office/drawing/2016/5/13/chartex" xmlns:cx8="http://schemas.microsoft.com/office/drawing/2016/5/14/chartex" xmlns:mc="http://schemas.openxmlformats.org/markup-compatibility/2006" xmlns:aink="http://schemas.microsoft.com/office/drawing/2016/ink" xmlns:am3d="http://schemas.microsoft.com/office/drawing/2017/model3d" xmlns:o="urn:schemas-microsoft-com:office:office" xmlns:oel="http://schemas.microsoft.com/office/2019/extlst" xmlns:r="http://schemas.openxmlformats.org/officeDocument/2006/relationships" xmlns:m="http://schemas.openxmlformats.org/officeDocument/2006/math" xmlns:v="urn:schemas-microsoft-com:vml" xmlns:wp14="http://schemas.microsoft.com/office/word/2010/wordprocessingDrawing" xmlns:wp="http://schemas.openxmlformats.org/drawingml/2006/wordprocessingDrawing" xmlns:w10="urn:schemas-microsoft-com:office:word" xmlns:w="http://schemas.openxmlformats.org/wordprocessingml/2006/main" xmlns:w14="http://schemas.microsoft.com/office/word/2010/wordml" xmlns:w15="http://schemas.microsoft.com/office/word/2012/wordml" xmlns:w16cex="http://schemas.microsoft.com/office/word/2018/wordml/cex" xmlns:w16cid="http://schemas.microsoft.com/office/word/2016/wordml/cid" xmlns:w16="http://schemas.microsoft.com/office/word/2018/wordml" xmlns:w16du="http://schemas.microsoft.com/office/word/2023/wordml/word16du" xmlns:w16sdtdh="http://schemas.microsoft.com/office/word/2020/wordml/sdtdatahash" xmlns:w16se="http://schemas.microsoft.com/office/word/2015/wordml/symex" xmlns:wpg="http://schemas.microsoft.com/office/word/2010/wordprocessingGroup" xmlns:wpi="http://schemas.microsoft.com/office/word/2010/wordprocessingInk" xmlns:wne="http://schemas.microsoft.com/office/word/2006/wordml" xmlns:wps="http://schemas.microsoft.com/office/word/2010/wordprocessingShape" mc:Ignorable="w14 w15 w16se w16cid w16 w16cex w16sdtdh wp14">
+<w:numbering xmlns:wpc="http://schemas.microsoft.com/office/word/2010/wordprocessingCanvas" xmlns:cx="http://schemas.microsoft.com/office/drawing/2014/chartex" xmlns:cx1="http://schemas.microsoft.com/office/drawing/2015/9/8/chartex" xmlns:cx2="http://schemas.microsoft.com/office/drawing/2015/10/21/chartex" xmlns:cx3="http://schemas.microsoft.com/office/drawing/2016/5/9/chartex" xmlns:cx4="http://schemas.microsoft.com/office/drawing/2016/5/10/chartex" xmlns:cx5="http://schemas.microsoft.com/office/drawing/2016/5/11/chartex" xmlns:cx6="http://schemas.microsoft.com/office/drawing/2016/5/12/chartex" xmlns:cx7="http://schemas.microsoft.com/office/drawing/2016/5/13/chartex" xmlns:cx8="http://schemas.microsoft.com/office/drawing/2016/5/14/chartex" xmlns:mc="http://schemas.openxmlformats.org/markup-compatibility/2006" xmlns:aink="http://schemas.microsoft.com/office/drawing/2016/ink" xmlns:am3d="http://schemas.microsoft.com/office/drawing/2017/model3d" xmlns:o="urn:schemas-microsoft-com:office:office" xmlns:oel="http://schemas.microsoft.com/office/2019/extlst" xmlns:r="http://schemas.openxmlformats.org/officeDocument/2006/relationships" xmlns:m="http://schemas.openxmlformats.org/officeDocument/2006/math" xmlns:v="urn:schemas-microsoft-com:vml" xmlns:wp14="http://schemas.microsoft.com/office/word/2010/wordprocessingDrawing" xmlns:wp="http://schemas.openxmlformats.org/drawingml/2006/wordprocessingDrawing" xmlns:w10="urn:schemas-microsoft-com:office:word" xmlns:w="http://schemas.openxmlformats.org/wordprocessingml/2006/main" xmlns:w14="http://schemas.microsoft.com/office/word/2010/wordml" xmlns:w15="http://schemas.microsoft.com/office/word/2012/wordml" xmlns:w16cex="http://schemas.microsoft.com/office/word/2018/wordml/cex" xmlns:w16cid="http://schemas.microsoft.com/office/word/2016/wordml/cid" xmlns:w16="http://schemas.microsoft.com/office/word/2018/wordml" xmlns:w16sdtdh="http://schemas.microsoft.com/office/word/2020/wordml/sdtdatahash" xmlns:w16se="http://schemas.microsoft.com/office/word/2015/wordml/symex" xmlns:wpg="http://schemas.microsoft.com/office/word/2010/wordprocessingGroup" xmlns:wpi="http://schemas.microsoft.com/office/word/2010/wordprocessingInk" xmlns:wne="http://schemas.microsoft.com/office/word/2006/wordml" xmlns:wps="http://schemas.microsoft.com/office/word/2010/wordprocessingShape" mc:Ignorable="w14 w15 w16se w16cid w16 w16cex w16sdtdh wp14">
   <w:abstractNum w:abstractNumId="0" w15:restartNumberingAfterBreak="0">
     <w:nsid w:val="0CDC0BAE"/>
     <w:multiLevelType w:val="hybridMultilevel"/>

</xml_diff>